<commit_message>
feat: Google Drive integration with fallback support
</commit_message>
<xml_diff>
--- a/docs/ТЗ_психологическое_тестирование_Python_расширенное.docx
+++ b/docs/ТЗ_психологическое_тестирование_Python_расширенное.docx
@@ -3068,13 +3068,7 @@
         <w:rPr>
           <w:lang w:val="ru-RU"/>
         </w:rPr>
-        <w:t>или представитель</w:t>
-      </w:r>
-      <w:r>
-        <w:rPr>
-          <w:lang w:val="ru-RU"/>
-        </w:rPr>
-        <w:t xml:space="preserve"> корпоративного клиента</w:t>
+        <w:t>или представитель корпоративного клиента</w:t>
       </w:r>
       <w:r>
         <w:rPr>
@@ -3110,31 +3104,7 @@
         <w:rPr>
           <w:lang w:val="ru-RU"/>
         </w:rPr>
-        <w:t xml:space="preserve">какому к </w:t>
-      </w:r>
-      <w:r>
-        <w:rPr>
-          <w:lang w:val="ru-RU"/>
-        </w:rPr>
-        <w:t>корпоративно</w:t>
-      </w:r>
-      <w:r>
-        <w:rPr>
-          <w:lang w:val="ru-RU"/>
-        </w:rPr>
-        <w:t>му</w:t>
-      </w:r>
-      <w:r>
-        <w:rPr>
-          <w:lang w:val="ru-RU"/>
-        </w:rPr>
-        <w:t xml:space="preserve"> клиент</w:t>
-      </w:r>
-      <w:r>
-        <w:rPr>
-          <w:lang w:val="ru-RU"/>
-        </w:rPr>
-        <w:t>у</w:t>
+        <w:t>какому к корпоративному клиенту</w:t>
       </w:r>
       <w:r>
         <w:rPr>
@@ -3330,9 +3300,6 @@
     <w:p>
       <w:pPr>
         <w:spacing w:after="0"/>
-        <w:rPr>
-          <w:lang w:val="ru-RU"/>
-        </w:rPr>
       </w:pPr>
       <w:r>
         <w:rPr>
@@ -3357,6 +3324,106 @@
           <w:lang w:val="ru-RU"/>
         </w:rPr>
         <w:t>?</w:t>
+      </w:r>
+    </w:p>
+    <w:p>
+      <w:pPr>
+        <w:pStyle w:val="1"/>
+      </w:pPr>
+      <w:r>
+        <w:t>03.10.2025</w:t>
+      </w:r>
+    </w:p>
+    <w:p>
+      <w:pPr>
+        <w:spacing w:after="0"/>
+      </w:pPr>
+      <w:r>
+        <w:t xml:space="preserve">Google drive credentials for </w:t>
+      </w:r>
+      <w:hyperlink r:id="rId6" w:history="1">
+        <w:r>
+          <w:rPr>
+            <w:rStyle w:val="aff8"/>
+          </w:rPr>
+          <w:t>uz1.nursultan@gmail.com</w:t>
+        </w:r>
+      </w:hyperlink>
+      <w:r>
+        <w:tab/>
+      </w:r>
+      <w:r>
+        <w:br/>
+      </w:r>
+      <w:hyperlink r:id="rId7" w:history="1">
+        <w:r>
+          <w:rPr>
+            <w:rStyle w:val="aff8"/>
+          </w:rPr>
+          <w:t>psytest-drive-uploader@inner-catfish-444818-j1.iam.gserviceaccount.com</w:t>
+        </w:r>
+      </w:hyperlink>
+    </w:p>
+    <w:p>
+      <w:pPr>
+        <w:spacing w:after="0"/>
+        <w:rPr>
+          <w:lang w:val="ru-RU"/>
+        </w:rPr>
+      </w:pPr>
+      <w:r>
+        <w:t>inner-catfish-444818-j1-61b3da51ec10.json</w:t>
+      </w:r>
+    </w:p>
+    <w:p>
+      <w:pPr>
+        <w:spacing w:after="0"/>
+        <w:rPr>
+          <w:lang w:val="ru-RU"/>
+        </w:rPr>
+      </w:pPr>
+      <w:r>
+        <w:t>61b3da51ec100e8e5f4b0821a5d27f7db9922bd1</w:t>
+      </w:r>
+    </w:p>
+    <w:p>
+      <w:pPr>
+        <w:spacing w:after="0"/>
+      </w:pPr>
+      <w:r>
+        <w:t>Client ID</w:t>
+      </w:r>
+      <w:r>
+        <w:t xml:space="preserve">: </w:t>
+      </w:r>
+      <w:r>
+        <w:t>906390512096-lc85fbvkla2rr0bu06ka0fpolea3afsa.apps.googleusercontent.com</w:t>
+      </w:r>
+    </w:p>
+    <w:p>
+      <w:pPr>
+        <w:spacing w:after="0"/>
+        <w:rPr>
+          <w:lang w:val="ru-RU"/>
+        </w:rPr>
+      </w:pPr>
+      <w:r>
+        <w:t>Client secret</w:t>
+      </w:r>
+      <w:r>
+        <w:rPr>
+          <w:lang w:val="ru-RU"/>
+        </w:rPr>
+        <w:t>:</w:t>
+      </w:r>
+      <w:r>
+        <w:t xml:space="preserve"> </w:t>
+      </w:r>
+      <w:r>
+        <w:rPr>
+          <w:lang w:val="ru-RU"/>
+        </w:rPr>
+        <w:t>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</w:t>
       </w:r>
     </w:p>
     <w:sectPr>
@@ -4179,7 +4246,6 @@
   <w:style w:type="character" w:default="1" w:styleId="a2">
     <w:name w:val="Default Paragraph Font"/>
     <w:uiPriority w:val="1"/>
-    <w:semiHidden/>
     <w:unhideWhenUsed/>
   </w:style>
   <w:style w:type="table" w:default="1" w:styleId="a3">
@@ -14954,6 +15020,29 @@
         <w:shd w:val="clear" w:color="auto" w:fill="FBCAA2" w:themeFill="accent6" w:themeFillTint="7F"/>
       </w:tcPr>
     </w:tblStylePr>
+  </w:style>
+  <w:style w:type="character" w:styleId="aff8">
+    <w:name w:val="Hyperlink"/>
+    <w:basedOn w:val="a2"/>
+    <w:uiPriority w:val="99"/>
+    <w:unhideWhenUsed/>
+    <w:rsid w:val="00396D51"/>
+    <w:rPr>
+      <w:color w:val="0000FF" w:themeColor="hyperlink"/>
+      <w:u w:val="single"/>
+    </w:rPr>
+  </w:style>
+  <w:style w:type="character" w:styleId="aff9">
+    <w:name w:val="Unresolved Mention"/>
+    <w:basedOn w:val="a2"/>
+    <w:uiPriority w:val="99"/>
+    <w:semiHidden/>
+    <w:unhideWhenUsed/>
+    <w:rsid w:val="00396D51"/>
+    <w:rPr>
+      <w:color w:val="605E5C"/>
+      <w:shd w:val="clear" w:color="auto" w:fill="E1DFDD"/>
+    </w:rPr>
   </w:style>
 </w:styles>
 </file>

</xml_diff>

<commit_message>
Fix critical answer parsing bug causing bot hangs
- Fixed handle_soft_skills_answer() to properly parse full button text
- Fixed handle_hexaco_answer() with same improved parsing logic
- Added exit command support ( Выйти) to both handlers
- Improved error handling and user feedback
- Created comprehensive test suite for validation
- Added parsing_fix_report.md with detailed analysis
- Updated .gitignore to exclude credential files

Resolves issue where bot would hang on Soft Skills question:
'3. Обычно воспринимаю критику спокойно'

Tests created:
- test_answer_parsing.py - validates parsing logic
- test_fixed_handlers.py - tests complete handler workflow
- All tests pass successfully

Status:  Bot no longer hangs on answer parsing
</commit_message>
<xml_diff>
--- a/docs/ТЗ_психологическое_тестирование_Python_расширенное.docx
+++ b/docs/ТЗ_психологическое_тестирование_Python_расширенное.docx
@@ -69,8 +69,16 @@
           <w:lang w:val="ru-RU"/>
         </w:rPr>
         <w:br/>
-        <w:t>Заказчик: Ким С.В.</w:t>
-      </w:r>
+        <w:t xml:space="preserve">Заказчик: Ким </w:t>
+      </w:r>
+      <w:proofErr w:type="gramStart"/>
+      <w:r>
+        <w:rPr>
+          <w:lang w:val="ru-RU"/>
+        </w:rPr>
+        <w:t>С.В.</w:t>
+      </w:r>
+      <w:proofErr w:type="gramEnd"/>
       <w:r>
         <w:rPr>
           <w:lang w:val="ru-RU"/>
@@ -92,9 +100,11 @@
         </w:rPr>
         <w:t xml:space="preserve">Имя бота: </w:t>
       </w:r>
+      <w:proofErr w:type="spellStart"/>
       <w:r>
         <w:t>psychtestteambot</w:t>
       </w:r>
+      <w:proofErr w:type="spellEnd"/>
     </w:p>
     <w:p>
       <w:pPr>
@@ -171,7 +181,21 @@
         <w:rPr>
           <w:lang w:val="ru-RU"/>
         </w:rPr>
-        <w:t>• Реализовать опросники: Адизес (</w:t>
+        <w:t xml:space="preserve">• Реализовать опросники: </w:t>
+      </w:r>
+      <w:proofErr w:type="spellStart"/>
+      <w:r>
+        <w:rPr>
+          <w:lang w:val="ru-RU"/>
+        </w:rPr>
+        <w:t>Адизес</w:t>
+      </w:r>
+      <w:proofErr w:type="spellEnd"/>
+      <w:r>
+        <w:rPr>
+          <w:lang w:val="ru-RU"/>
+        </w:rPr>
+        <w:t xml:space="preserve"> (</w:t>
       </w:r>
       <w:r>
         <w:t>PAEI</w:t>
@@ -223,9 +247,11 @@
         </w:rPr>
         <w:t xml:space="preserve"> и/или веб-интерфейс (</w:t>
       </w:r>
+      <w:proofErr w:type="spellStart"/>
       <w:r>
         <w:t>Streamlit</w:t>
       </w:r>
+      <w:proofErr w:type="spellEnd"/>
       <w:r>
         <w:rPr>
           <w:lang w:val="ru-RU"/>
@@ -407,7 +433,21 @@
         <w:rPr>
           <w:lang w:val="ru-RU"/>
         </w:rPr>
-        <w:t>3.1. Адизес (</w:t>
+        <w:t xml:space="preserve">3.1. </w:t>
+      </w:r>
+      <w:proofErr w:type="spellStart"/>
+      <w:r>
+        <w:rPr>
+          <w:lang w:val="ru-RU"/>
+        </w:rPr>
+        <w:t>Адизес</w:t>
+      </w:r>
+      <w:proofErr w:type="spellEnd"/>
+      <w:r>
+        <w:rPr>
+          <w:lang w:val="ru-RU"/>
+        </w:rPr>
+        <w:t xml:space="preserve"> (</w:t>
       </w:r>
       <w:r>
         <w:t>PAEI</w:t>
@@ -666,9 +706,11 @@
             <w:pPr>
               <w:spacing w:after="0" w:line="240" w:lineRule="auto"/>
             </w:pPr>
+            <w:proofErr w:type="spellStart"/>
             <w:r>
               <w:t>Сущность</w:t>
             </w:r>
+            <w:proofErr w:type="spellEnd"/>
           </w:p>
         </w:tc>
         <w:tc>
@@ -679,9 +721,11 @@
             <w:pPr>
               <w:spacing w:after="0" w:line="240" w:lineRule="auto"/>
             </w:pPr>
+            <w:proofErr w:type="spellStart"/>
             <w:r>
               <w:t>Поля</w:t>
             </w:r>
+            <w:proofErr w:type="spellEnd"/>
           </w:p>
         </w:tc>
         <w:tc>
@@ -692,9 +736,11 @@
             <w:pPr>
               <w:spacing w:after="0" w:line="240" w:lineRule="auto"/>
             </w:pPr>
+            <w:proofErr w:type="spellStart"/>
             <w:r>
               <w:t>Комментарий</w:t>
             </w:r>
+            <w:proofErr w:type="spellEnd"/>
           </w:p>
         </w:tc>
       </w:tr>
@@ -720,8 +766,13 @@
             <w:pPr>
               <w:spacing w:after="0" w:line="240" w:lineRule="auto"/>
             </w:pPr>
+            <w:proofErr w:type="spellStart"/>
             <w:r>
-              <w:t>test_id, name, version, lang</w:t>
+              <w:t>test_id</w:t>
+            </w:r>
+            <w:proofErr w:type="spellEnd"/>
+            <w:r>
+              <w:t>, name, version, lang</w:t>
             </w:r>
           </w:p>
         </w:tc>
@@ -733,9 +784,19 @@
             <w:pPr>
               <w:spacing w:after="0" w:line="240" w:lineRule="auto"/>
             </w:pPr>
+            <w:proofErr w:type="spellStart"/>
             <w:r>
-              <w:t>Регистрация тестов</w:t>
+              <w:t>Регистрация</w:t>
             </w:r>
+            <w:proofErr w:type="spellEnd"/>
+            <w:r>
+              <w:t xml:space="preserve"> </w:t>
+            </w:r>
+            <w:proofErr w:type="spellStart"/>
+            <w:r>
+              <w:t>тестов</w:t>
+            </w:r>
+            <w:proofErr w:type="spellEnd"/>
           </w:p>
         </w:tc>
       </w:tr>
@@ -761,8 +822,21 @@
             <w:pPr>
               <w:spacing w:after="0" w:line="240" w:lineRule="auto"/>
             </w:pPr>
+            <w:proofErr w:type="spellStart"/>
             <w:r>
-              <w:t>item_id, test_id, text, key, reverse (0/1), lang</w:t>
+              <w:t>item_id</w:t>
+            </w:r>
+            <w:proofErr w:type="spellEnd"/>
+            <w:r>
+              <w:t xml:space="preserve">, </w:t>
+            </w:r>
+            <w:proofErr w:type="spellStart"/>
+            <w:r>
+              <w:t>test_id</w:t>
+            </w:r>
+            <w:proofErr w:type="spellEnd"/>
+            <w:r>
+              <w:t>, text, key, reverse (0/1), lang</w:t>
             </w:r>
           </w:p>
         </w:tc>
@@ -774,9 +848,19 @@
             <w:pPr>
               <w:spacing w:after="0" w:line="240" w:lineRule="auto"/>
             </w:pPr>
+            <w:proofErr w:type="spellStart"/>
             <w:r>
-              <w:t>Вопросы и ключи</w:t>
+              <w:t>Вопросы</w:t>
             </w:r>
+            <w:proofErr w:type="spellEnd"/>
+            <w:r>
+              <w:t xml:space="preserve"> и </w:t>
+            </w:r>
+            <w:proofErr w:type="spellStart"/>
+            <w:r>
+              <w:t>ключи</w:t>
+            </w:r>
+            <w:proofErr w:type="spellEnd"/>
           </w:p>
         </w:tc>
       </w:tr>
@@ -802,9 +886,51 @@
             <w:pPr>
               <w:spacing w:after="0" w:line="240" w:lineRule="auto"/>
             </w:pPr>
+            <w:proofErr w:type="spellStart"/>
             <w:r>
-              <w:t>session_id, user_id?, test_id, item_id, answer, ts</w:t>
+              <w:t>session_id</w:t>
             </w:r>
+            <w:proofErr w:type="spellEnd"/>
+            <w:r>
+              <w:t xml:space="preserve">, </w:t>
+            </w:r>
+            <w:proofErr w:type="spellStart"/>
+            <w:r>
+              <w:t>user_</w:t>
+            </w:r>
+            <w:proofErr w:type="gramStart"/>
+            <w:r>
+              <w:t>id</w:t>
+            </w:r>
+            <w:proofErr w:type="spellEnd"/>
+            <w:r>
+              <w:t>?,</w:t>
+            </w:r>
+            <w:proofErr w:type="gramEnd"/>
+            <w:r>
+              <w:t xml:space="preserve"> </w:t>
+            </w:r>
+            <w:proofErr w:type="spellStart"/>
+            <w:r>
+              <w:t>test_id</w:t>
+            </w:r>
+            <w:proofErr w:type="spellEnd"/>
+            <w:r>
+              <w:t xml:space="preserve">, </w:t>
+            </w:r>
+            <w:proofErr w:type="spellStart"/>
+            <w:r>
+              <w:t>item_id</w:t>
+            </w:r>
+            <w:proofErr w:type="spellEnd"/>
+            <w:r>
+              <w:t xml:space="preserve">, answer, </w:t>
+            </w:r>
+            <w:proofErr w:type="spellStart"/>
+            <w:r>
+              <w:t>ts</w:t>
+            </w:r>
+            <w:proofErr w:type="spellEnd"/>
           </w:p>
         </w:tc>
         <w:tc>
@@ -815,9 +941,11 @@
             <w:pPr>
               <w:spacing w:after="0" w:line="240" w:lineRule="auto"/>
             </w:pPr>
+            <w:proofErr w:type="spellStart"/>
             <w:r>
               <w:t>Ответы</w:t>
             </w:r>
+            <w:proofErr w:type="spellEnd"/>
           </w:p>
         </w:tc>
       </w:tr>
@@ -843,9 +971,27 @@
             <w:pPr>
               <w:spacing w:after="0" w:line="240" w:lineRule="auto"/>
             </w:pPr>
+            <w:proofErr w:type="spellStart"/>
             <w:r>
-              <w:t>session_id, test_id, scale, raw, norm, ts</w:t>
+              <w:t>session_id</w:t>
             </w:r>
+            <w:proofErr w:type="spellEnd"/>
+            <w:r>
+              <w:t xml:space="preserve">, </w:t>
+            </w:r>
+            <w:proofErr w:type="spellStart"/>
+            <w:r>
+              <w:t>test_id</w:t>
+            </w:r>
+            <w:proofErr w:type="spellEnd"/>
+            <w:r>
+              <w:t xml:space="preserve">, scale, raw, norm, </w:t>
+            </w:r>
+            <w:proofErr w:type="spellStart"/>
+            <w:r>
+              <w:t>ts</w:t>
+            </w:r>
+            <w:proofErr w:type="spellEnd"/>
           </w:p>
         </w:tc>
         <w:tc>
@@ -856,9 +1002,19 @@
             <w:pPr>
               <w:spacing w:after="0" w:line="240" w:lineRule="auto"/>
             </w:pPr>
+            <w:proofErr w:type="spellStart"/>
             <w:r>
-              <w:t>Итоговые баллы</w:t>
+              <w:t>Итоговые</w:t>
             </w:r>
+            <w:proofErr w:type="spellEnd"/>
+            <w:r>
+              <w:t xml:space="preserve"> </w:t>
+            </w:r>
+            <w:proofErr w:type="spellStart"/>
+            <w:r>
+              <w:t>баллы</w:t>
+            </w:r>
+            <w:proofErr w:type="spellEnd"/>
           </w:p>
         </w:tc>
       </w:tr>
@@ -869,8 +1025,29 @@
         <w:spacing w:before="0" w:line="240" w:lineRule="auto"/>
       </w:pPr>
       <w:r>
-        <w:t>5. Пользовательские сценарии и интерфейс</w:t>
-      </w:r>
+        <w:t xml:space="preserve">5. </w:t>
+      </w:r>
+      <w:proofErr w:type="spellStart"/>
+      <w:r>
+        <w:t>Пользовательские</w:t>
+      </w:r>
+      <w:proofErr w:type="spellEnd"/>
+      <w:r>
+        <w:t xml:space="preserve"> </w:t>
+      </w:r>
+      <w:proofErr w:type="spellStart"/>
+      <w:r>
+        <w:t>сценарии</w:t>
+      </w:r>
+      <w:proofErr w:type="spellEnd"/>
+      <w:r>
+        <w:t xml:space="preserve"> и </w:t>
+      </w:r>
+      <w:proofErr w:type="spellStart"/>
+      <w:r>
+        <w:t>интерфейс</w:t>
+      </w:r>
+      <w:proofErr w:type="spellEnd"/>
     </w:p>
     <w:p>
       <w:pPr>
@@ -902,9 +1079,11 @@
         </w:rPr>
         <w:t>Веб (</w:t>
       </w:r>
+      <w:proofErr w:type="spellStart"/>
       <w:r>
         <w:t>Streamlit</w:t>
       </w:r>
+      <w:proofErr w:type="spellEnd"/>
       <w:r>
         <w:rPr>
           <w:lang w:val="ru-RU"/>
@@ -934,11 +1113,19 @@
           <w:lang w:val="ru-RU"/>
         </w:rPr>
       </w:pPr>
-      <w:r>
-        <w:rPr>
-          <w:lang w:val="ru-RU"/>
-        </w:rPr>
-        <w:t xml:space="preserve">Адизес: сумма пунктов по </w:t>
+      <w:proofErr w:type="spellStart"/>
+      <w:r>
+        <w:rPr>
+          <w:lang w:val="ru-RU"/>
+        </w:rPr>
+        <w:t>Адизес</w:t>
+      </w:r>
+      <w:proofErr w:type="spellEnd"/>
+      <w:r>
+        <w:rPr>
+          <w:lang w:val="ru-RU"/>
+        </w:rPr>
+        <w:t xml:space="preserve">: сумма пунктов по </w:t>
       </w:r>
       <w:r>
         <w:t>P</w:t>
@@ -1129,27 +1316,33 @@
         </w:rPr>
         <w:t xml:space="preserve">, </w:t>
       </w:r>
+      <w:proofErr w:type="spellStart"/>
       <w:r>
         <w:t>numpy</w:t>
       </w:r>
+      <w:proofErr w:type="spellEnd"/>
       <w:r>
         <w:rPr>
           <w:lang w:val="ru-RU"/>
         </w:rPr>
         <w:t xml:space="preserve">, </w:t>
       </w:r>
+      <w:proofErr w:type="spellStart"/>
       <w:r>
         <w:t>pydantic</w:t>
       </w:r>
+      <w:proofErr w:type="spellEnd"/>
       <w:r>
         <w:rPr>
           <w:lang w:val="ru-RU"/>
         </w:rPr>
         <w:t xml:space="preserve">, </w:t>
       </w:r>
+      <w:proofErr w:type="spellStart"/>
       <w:r>
         <w:t>sqlite</w:t>
       </w:r>
+      <w:proofErr w:type="spellEnd"/>
       <w:r>
         <w:rPr>
           <w:lang w:val="ru-RU"/>
@@ -1174,18 +1367,36 @@
         </w:rPr>
         <w:t xml:space="preserve">, </w:t>
       </w:r>
+      <w:proofErr w:type="spellStart"/>
       <w:r>
         <w:t>reportlab</w:t>
       </w:r>
-      <w:r>
-        <w:rPr>
-          <w:lang w:val="ru-RU"/>
-        </w:rPr>
-        <w:t xml:space="preserve"> (опц.), </w:t>
-      </w:r>
+      <w:proofErr w:type="spellEnd"/>
+      <w:r>
+        <w:rPr>
+          <w:lang w:val="ru-RU"/>
+        </w:rPr>
+        <w:t xml:space="preserve"> (</w:t>
+      </w:r>
+      <w:proofErr w:type="spellStart"/>
+      <w:r>
+        <w:rPr>
+          <w:lang w:val="ru-RU"/>
+        </w:rPr>
+        <w:t>опц</w:t>
+      </w:r>
+      <w:proofErr w:type="spellEnd"/>
+      <w:r>
+        <w:rPr>
+          <w:lang w:val="ru-RU"/>
+        </w:rPr>
+        <w:t xml:space="preserve">.), </w:t>
+      </w:r>
+      <w:proofErr w:type="spellStart"/>
       <w:r>
         <w:t>streamlit</w:t>
       </w:r>
+      <w:proofErr w:type="spellEnd"/>
       <w:r>
         <w:rPr>
           <w:lang w:val="ru-RU"/>
@@ -1233,8 +1444,21 @@
         <w:spacing w:after="0" w:line="240" w:lineRule="auto"/>
       </w:pPr>
       <w:r>
-        <w:t>• domain: модели Item, Test, Response, Score; валидаторы</w:t>
-      </w:r>
+        <w:t xml:space="preserve">• domain: </w:t>
+      </w:r>
+      <w:proofErr w:type="spellStart"/>
+      <w:r>
+        <w:t>модели</w:t>
+      </w:r>
+      <w:proofErr w:type="spellEnd"/>
+      <w:r>
+        <w:t xml:space="preserve"> Item, Test, Response, Score; </w:t>
+      </w:r>
+      <w:proofErr w:type="spellStart"/>
+      <w:r>
+        <w:t>валидаторы</w:t>
+      </w:r>
+      <w:proofErr w:type="spellEnd"/>
     </w:p>
     <w:p>
       <w:pPr>
@@ -1264,31 +1488,110 @@
         <w:spacing w:after="0" w:line="240" w:lineRule="auto"/>
       </w:pPr>
       <w:r>
-        <w:t>• ui: CLI/Streamlit</w:t>
-      </w:r>
+        <w:t xml:space="preserve">• </w:t>
+      </w:r>
+      <w:proofErr w:type="spellStart"/>
+      <w:r>
+        <w:t>ui</w:t>
+      </w:r>
+      <w:proofErr w:type="spellEnd"/>
+      <w:r>
+        <w:t>: CLI/</w:t>
+      </w:r>
+      <w:proofErr w:type="spellStart"/>
+      <w:r>
+        <w:t>Streamlit</w:t>
+      </w:r>
+      <w:proofErr w:type="spellEnd"/>
     </w:p>
     <w:p>
       <w:pPr>
         <w:spacing w:after="0" w:line="240" w:lineRule="auto"/>
       </w:pPr>
       <w:r>
-        <w:t>— load_bank(path: str) -&gt; TestBank</w:t>
-      </w:r>
+        <w:t xml:space="preserve">— </w:t>
+      </w:r>
+      <w:proofErr w:type="spellStart"/>
+      <w:r>
+        <w:t>load_</w:t>
+      </w:r>
+      <w:proofErr w:type="gramStart"/>
+      <w:r>
+        <w:t>bank</w:t>
+      </w:r>
+      <w:proofErr w:type="spellEnd"/>
+      <w:r>
+        <w:t>(</w:t>
+      </w:r>
+      <w:proofErr w:type="gramEnd"/>
+      <w:r>
+        <w:t xml:space="preserve">path: str) -&gt; </w:t>
+      </w:r>
+      <w:proofErr w:type="spellStart"/>
+      <w:r>
+        <w:t>TestBank</w:t>
+      </w:r>
+      <w:proofErr w:type="spellEnd"/>
     </w:p>
     <w:p>
       <w:pPr>
         <w:spacing w:after="0" w:line="240" w:lineRule="auto"/>
       </w:pPr>
       <w:r>
-        <w:t>— run_session(tests: list[str], ui: Literal["cli","web"]) -&gt; SessionResult</w:t>
-      </w:r>
+        <w:t xml:space="preserve">— </w:t>
+      </w:r>
+      <w:proofErr w:type="spellStart"/>
+      <w:r>
+        <w:t>run_</w:t>
+      </w:r>
+      <w:proofErr w:type="gramStart"/>
+      <w:r>
+        <w:t>session</w:t>
+      </w:r>
+      <w:proofErr w:type="spellEnd"/>
+      <w:r>
+        <w:t>(</w:t>
+      </w:r>
+      <w:proofErr w:type="gramEnd"/>
+      <w:r>
+        <w:t xml:space="preserve">tests: list[str], </w:t>
+      </w:r>
+      <w:proofErr w:type="spellStart"/>
+      <w:r>
+        <w:t>ui</w:t>
+      </w:r>
+      <w:proofErr w:type="spellEnd"/>
+      <w:r>
+        <w:t>: Literal["</w:t>
+      </w:r>
+      <w:proofErr w:type="spellStart"/>
+      <w:r>
+        <w:t>cli","web</w:t>
+      </w:r>
+      <w:proofErr w:type="spellEnd"/>
+      <w:r>
+        <w:t xml:space="preserve">"]) -&gt; </w:t>
+      </w:r>
+      <w:proofErr w:type="spellStart"/>
+      <w:r>
+        <w:t>SessionResult</w:t>
+      </w:r>
+      <w:proofErr w:type="spellEnd"/>
     </w:p>
     <w:p>
       <w:pPr>
         <w:spacing w:after="0" w:line="240" w:lineRule="auto"/>
       </w:pPr>
       <w:r>
-        <w:t>— score(session) -&gt; list[Score]</w:t>
+        <w:t xml:space="preserve">— score(session) -&gt; </w:t>
+      </w:r>
+      <w:proofErr w:type="gramStart"/>
+      <w:r>
+        <w:t>list[</w:t>
+      </w:r>
+      <w:proofErr w:type="gramEnd"/>
+      <w:r>
+        <w:t>Score]</w:t>
       </w:r>
     </w:p>
     <w:p>
@@ -1296,7 +1599,23 @@
         <w:spacing w:after="0" w:line="240" w:lineRule="auto"/>
       </w:pPr>
       <w:r>
-        <w:t>— render_report(scores, template="docx") -&gt; Path</w:t>
+        <w:t xml:space="preserve">— </w:t>
+      </w:r>
+      <w:proofErr w:type="spellStart"/>
+      <w:r>
+        <w:t>render_</w:t>
+      </w:r>
+      <w:proofErr w:type="gramStart"/>
+      <w:r>
+        <w:t>report</w:t>
+      </w:r>
+      <w:proofErr w:type="spellEnd"/>
+      <w:r>
+        <w:t>(</w:t>
+      </w:r>
+      <w:proofErr w:type="gramEnd"/>
+      <w:r>
+        <w:t>scores, template="docx") -&gt; Path</w:t>
       </w:r>
     </w:p>
     <w:p>
@@ -1304,7 +1623,39 @@
         <w:spacing w:after="0" w:line="240" w:lineRule="auto"/>
       </w:pPr>
       <w:r>
-        <w:t>— export_data(session, scores, fmt="csv|json|xlsx") -&gt; Path</w:t>
+        <w:t xml:space="preserve">— </w:t>
+      </w:r>
+      <w:proofErr w:type="spellStart"/>
+      <w:r>
+        <w:t>export_</w:t>
+      </w:r>
+      <w:proofErr w:type="gramStart"/>
+      <w:r>
+        <w:t>data</w:t>
+      </w:r>
+      <w:proofErr w:type="spellEnd"/>
+      <w:r>
+        <w:t>(</w:t>
+      </w:r>
+      <w:proofErr w:type="gramEnd"/>
+      <w:r>
+        <w:t xml:space="preserve">session, scores, </w:t>
+      </w:r>
+      <w:proofErr w:type="spellStart"/>
+      <w:r>
+        <w:t>fmt</w:t>
+      </w:r>
+      <w:proofErr w:type="spellEnd"/>
+      <w:r>
+        <w:t>="</w:t>
+      </w:r>
+      <w:proofErr w:type="spellStart"/>
+      <w:r>
+        <w:t>csv|json|xlsx</w:t>
+      </w:r>
+      <w:proofErr w:type="spellEnd"/>
+      <w:r>
+        <w:t>") -&gt; Path</w:t>
       </w:r>
     </w:p>
     <w:p>
@@ -1410,7 +1761,21 @@
         <w:rPr>
           <w:lang w:val="ru-RU"/>
         </w:rPr>
-        <w:t xml:space="preserve"> (хеш). Локальное хранение.</w:t>
+        <w:t xml:space="preserve"> (</w:t>
+      </w:r>
+      <w:proofErr w:type="spellStart"/>
+      <w:r>
+        <w:rPr>
+          <w:lang w:val="ru-RU"/>
+        </w:rPr>
+        <w:t>хеш</w:t>
+      </w:r>
+      <w:proofErr w:type="spellEnd"/>
+      <w:r>
+        <w:rPr>
+          <w:lang w:val="ru-RU"/>
+        </w:rPr>
+        <w:t>). Локальное хранение.</w:t>
       </w:r>
     </w:p>
     <w:p>
@@ -1523,7 +1888,21 @@
         <w:rPr>
           <w:lang w:val="ru-RU"/>
         </w:rPr>
-        <w:t xml:space="preserve"> с пропусками → предупреждение и дозаполнение.</w:t>
+        <w:t xml:space="preserve"> с пропусками → предупреждение и </w:t>
+      </w:r>
+      <w:proofErr w:type="spellStart"/>
+      <w:r>
+        <w:rPr>
+          <w:lang w:val="ru-RU"/>
+        </w:rPr>
+        <w:t>дозаполнение</w:t>
+      </w:r>
+      <w:proofErr w:type="spellEnd"/>
+      <w:r>
+        <w:rPr>
+          <w:lang w:val="ru-RU"/>
+        </w:rPr>
+        <w:t>.</w:t>
       </w:r>
     </w:p>
     <w:p>
@@ -1641,9 +2020,11 @@
         </w:rPr>
         <w:t xml:space="preserve"> и/или </w:t>
       </w:r>
+      <w:proofErr w:type="spellStart"/>
       <w:r>
         <w:t>Streamlit</w:t>
       </w:r>
+      <w:proofErr w:type="spellEnd"/>
       <w:r>
         <w:rPr>
           <w:lang w:val="ru-RU"/>
@@ -1793,9 +2174,11 @@
         </w:rPr>
         <w:t xml:space="preserve">Спринт 4: </w:t>
       </w:r>
+      <w:proofErr w:type="spellStart"/>
       <w:r>
         <w:t>Streamlit</w:t>
       </w:r>
+      <w:proofErr w:type="spellEnd"/>
       <w:r>
         <w:rPr>
           <w:lang w:val="ru-RU"/>
@@ -1829,7 +2212,21 @@
         <w:rPr>
           <w:lang w:val="ru-RU"/>
         </w:rPr>
-        <w:t>Образец интерпретации: "Психологический портрет КимСВ.</w:t>
+        <w:t xml:space="preserve">Образец интерпретации: "Психологический портрет </w:t>
+      </w:r>
+      <w:proofErr w:type="spellStart"/>
+      <w:r>
+        <w:rPr>
+          <w:lang w:val="ru-RU"/>
+        </w:rPr>
+        <w:t>КимСВ</w:t>
+      </w:r>
+      <w:proofErr w:type="spellEnd"/>
+      <w:r>
+        <w:rPr>
+          <w:lang w:val="ru-RU"/>
+        </w:rPr>
+        <w:t>.</w:t>
       </w:r>
       <w:r>
         <w:t>docx</w:t>
@@ -1956,47 +2353,203 @@
         <w:spacing w:before="0" w:line="240" w:lineRule="auto"/>
       </w:pPr>
       <w:r>
-        <w:t>16. Банки вопросов: форматы CSV</w:t>
+        <w:t xml:space="preserve">16. </w:t>
+      </w:r>
+      <w:proofErr w:type="spellStart"/>
+      <w:r>
+        <w:t>Банки</w:t>
+      </w:r>
+      <w:proofErr w:type="spellEnd"/>
+      <w:r>
+        <w:t xml:space="preserve"> </w:t>
+      </w:r>
+      <w:proofErr w:type="spellStart"/>
+      <w:r>
+        <w:t>вопросов</w:t>
+      </w:r>
+      <w:proofErr w:type="spellEnd"/>
+      <w:r>
+        <w:t xml:space="preserve">: </w:t>
+      </w:r>
+      <w:proofErr w:type="spellStart"/>
+      <w:r>
+        <w:t>форматы</w:t>
+      </w:r>
+      <w:proofErr w:type="spellEnd"/>
+      <w:r>
+        <w:t xml:space="preserve"> CSV</w:t>
       </w:r>
     </w:p>
     <w:p>
       <w:pPr>
         <w:spacing w:after="0" w:line="240" w:lineRule="auto"/>
       </w:pPr>
-      <w:r>
-        <w:t>Общие поля: item_id, test_id, text, scale, key, reverse, lang</w:t>
+      <w:proofErr w:type="spellStart"/>
+      <w:r>
+        <w:t>Общие</w:t>
+      </w:r>
+      <w:proofErr w:type="spellEnd"/>
+      <w:r>
+        <w:t xml:space="preserve"> </w:t>
+      </w:r>
+      <w:proofErr w:type="spellStart"/>
+      <w:r>
+        <w:t>поля</w:t>
+      </w:r>
+      <w:proofErr w:type="spellEnd"/>
+      <w:r>
+        <w:t xml:space="preserve">: </w:t>
+      </w:r>
+      <w:proofErr w:type="spellStart"/>
+      <w:r>
+        <w:t>item_id</w:t>
+      </w:r>
+      <w:proofErr w:type="spellEnd"/>
+      <w:r>
+        <w:t xml:space="preserve">, </w:t>
+      </w:r>
+      <w:proofErr w:type="spellStart"/>
+      <w:r>
+        <w:t>test_id</w:t>
+      </w:r>
+      <w:proofErr w:type="spellEnd"/>
+      <w:r>
+        <w:t>, text, scale, key, reverse, lang</w:t>
       </w:r>
     </w:p>
     <w:p>
       <w:pPr>
         <w:spacing w:after="0" w:line="240" w:lineRule="auto"/>
       </w:pPr>
-      <w:r>
-        <w:t>Пример строк для PAEI:</w:t>
+      <w:proofErr w:type="spellStart"/>
+      <w:r>
+        <w:t>Пример</w:t>
+      </w:r>
+      <w:proofErr w:type="spellEnd"/>
+      <w:r>
+        <w:t xml:space="preserve"> </w:t>
+      </w:r>
+      <w:proofErr w:type="spellStart"/>
+      <w:r>
+        <w:t>строк</w:t>
+      </w:r>
+      <w:proofErr w:type="spellEnd"/>
+      <w:r>
+        <w:t xml:space="preserve"> </w:t>
+      </w:r>
+      <w:proofErr w:type="spellStart"/>
+      <w:r>
+        <w:t>для</w:t>
+      </w:r>
+      <w:proofErr w:type="spellEnd"/>
+      <w:r>
+        <w:t xml:space="preserve"> PAEI:</w:t>
       </w:r>
     </w:p>
     <w:p>
       <w:pPr>
         <w:spacing w:after="0" w:line="240" w:lineRule="auto"/>
       </w:pPr>
+      <w:proofErr w:type="spellStart"/>
       <w:r>
         <w:t>item_id,test_id,text,scale,key,reverse,lang</w:t>
       </w:r>
+      <w:proofErr w:type="spellEnd"/>
       <w:r>
         <w:br/>
-        <w:t>1,PAEI,"Мне проще доводить дела до результата",P,1,0,ru</w:t>
+        <w:t xml:space="preserve">1,PAEI,"Мне </w:t>
+      </w:r>
+      <w:proofErr w:type="spellStart"/>
+      <w:r>
+        <w:t>проще</w:t>
+      </w:r>
+      <w:proofErr w:type="spellEnd"/>
+      <w:r>
+        <w:t xml:space="preserve"> </w:t>
+      </w:r>
+      <w:proofErr w:type="spellStart"/>
+      <w:r>
+        <w:t>доводить</w:t>
+      </w:r>
+      <w:proofErr w:type="spellEnd"/>
+      <w:r>
+        <w:t xml:space="preserve"> </w:t>
+      </w:r>
+      <w:proofErr w:type="spellStart"/>
+      <w:r>
+        <w:t>дела</w:t>
+      </w:r>
+      <w:proofErr w:type="spellEnd"/>
+      <w:r>
+        <w:t xml:space="preserve"> </w:t>
+      </w:r>
+      <w:proofErr w:type="spellStart"/>
+      <w:r>
+        <w:t>до</w:t>
+      </w:r>
+      <w:proofErr w:type="spellEnd"/>
+      <w:r>
+        <w:t xml:space="preserve"> результата",P,1,0,ru</w:t>
       </w:r>
       <w:r>
         <w:br/>
-        <w:t>2,PAEI,"Я люблю порядок и регламенты",A,1,0,ru</w:t>
+        <w:t xml:space="preserve">2,PAEI,"Я </w:t>
+      </w:r>
+      <w:proofErr w:type="spellStart"/>
+      <w:r>
+        <w:t>люблю</w:t>
+      </w:r>
+      <w:proofErr w:type="spellEnd"/>
+      <w:r>
+        <w:t xml:space="preserve"> </w:t>
+      </w:r>
+      <w:proofErr w:type="spellStart"/>
+      <w:r>
+        <w:t>порядок</w:t>
+      </w:r>
+      <w:proofErr w:type="spellEnd"/>
+      <w:r>
+        <w:t xml:space="preserve"> и регламенты",A,1,0,ru</w:t>
       </w:r>
       <w:r>
         <w:br/>
-        <w:t>3,PAEI,"Мне нравится запускать новое",E,1,0,ru</w:t>
+        <w:t xml:space="preserve">3,PAEI,"Мне </w:t>
+      </w:r>
+      <w:proofErr w:type="spellStart"/>
+      <w:r>
+        <w:t>нравится</w:t>
+      </w:r>
+      <w:proofErr w:type="spellEnd"/>
+      <w:r>
+        <w:t xml:space="preserve"> </w:t>
+      </w:r>
+      <w:proofErr w:type="spellStart"/>
+      <w:r>
+        <w:t>запускать</w:t>
+      </w:r>
+      <w:proofErr w:type="spellEnd"/>
+      <w:r>
+        <w:t xml:space="preserve"> новое",E,1,0,ru</w:t>
       </w:r>
       <w:r>
         <w:br/>
-        <w:t>4,PAEI,"Я поддерживаю гармонию в команде",I,1,0,ru</w:t>
+        <w:t xml:space="preserve">4,PAEI,"Я </w:t>
+      </w:r>
+      <w:proofErr w:type="spellStart"/>
+      <w:r>
+        <w:t>поддерживаю</w:t>
+      </w:r>
+      <w:proofErr w:type="spellEnd"/>
+      <w:r>
+        <w:t xml:space="preserve"> </w:t>
+      </w:r>
+      <w:proofErr w:type="spellStart"/>
+      <w:r>
+        <w:t>гармонию</w:t>
+      </w:r>
+      <w:proofErr w:type="spellEnd"/>
+      <w:r>
+        <w:t xml:space="preserve"> в команде",I,1,0,ru</w:t>
       </w:r>
     </w:p>
     <w:p>
@@ -2047,6 +2600,7 @@
         </w:rPr>
         <w:t>_</w:t>
       </w:r>
+      <w:proofErr w:type="gramStart"/>
       <w:r>
         <w:t>id</w:t>
       </w:r>
@@ -2059,12 +2613,14 @@
       <w:r>
         <w:t>test</w:t>
       </w:r>
+      <w:proofErr w:type="gramEnd"/>
       <w:r>
         <w:rPr>
           <w:lang w:val="ru-RU"/>
         </w:rPr>
         <w:t>_</w:t>
       </w:r>
+      <w:proofErr w:type="gramStart"/>
       <w:r>
         <w:t>id</w:t>
       </w:r>
@@ -2077,12 +2633,14 @@
       <w:r>
         <w:t>text</w:t>
       </w:r>
+      <w:proofErr w:type="gramEnd"/>
       <w:r>
         <w:rPr>
           <w:lang w:val="ru-RU"/>
         </w:rPr>
         <w:t>,</w:t>
       </w:r>
+      <w:proofErr w:type="gramStart"/>
       <w:r>
         <w:t>scale</w:t>
       </w:r>
@@ -2095,12 +2653,14 @@
       <w:r>
         <w:t>key</w:t>
       </w:r>
+      <w:proofErr w:type="gramEnd"/>
       <w:r>
         <w:rPr>
           <w:lang w:val="ru-RU"/>
         </w:rPr>
         <w:t>,</w:t>
       </w:r>
+      <w:proofErr w:type="gramStart"/>
       <w:r>
         <w:t>reverse</w:t>
       </w:r>
@@ -2113,62 +2673,113 @@
       <w:r>
         <w:t>lang</w:t>
       </w:r>
+      <w:proofErr w:type="gramEnd"/>
       <w:r>
         <w:rPr>
           <w:lang w:val="ru-RU"/>
         </w:rPr>
         <w:br/>
+      </w:r>
+      <w:proofErr w:type="gramStart"/>
+      <w:r>
+        <w:rPr>
+          <w:lang w:val="ru-RU"/>
+        </w:rPr>
         <w:t>101,</w:t>
       </w:r>
       <w:r>
         <w:t>HEXACO</w:t>
       </w:r>
-      <w:r>
-        <w:rPr>
-          <w:lang w:val="ru-RU"/>
-        </w:rPr>
-        <w:t>,"Честно признаю ошибки",</w:t>
+      <w:proofErr w:type="gramEnd"/>
+      <w:r>
+        <w:rPr>
+          <w:lang w:val="ru-RU"/>
+        </w:rPr>
+        <w:t>,"Честно признаю ошибки</w:t>
+      </w:r>
+      <w:proofErr w:type="gramStart"/>
+      <w:r>
+        <w:rPr>
+          <w:lang w:val="ru-RU"/>
+        </w:rPr>
+        <w:t>",</w:t>
       </w:r>
       <w:r>
         <w:t>H</w:t>
       </w:r>
-      <w:r>
-        <w:rPr>
-          <w:lang w:val="ru-RU"/>
-        </w:rPr>
-        <w:t>,1,0,</w:t>
-      </w:r>
+      <w:proofErr w:type="gramEnd"/>
+      <w:r>
+        <w:rPr>
+          <w:lang w:val="ru-RU"/>
+        </w:rPr>
+        <w:t>,1,</w:t>
+      </w:r>
+      <w:proofErr w:type="gramStart"/>
+      <w:r>
+        <w:rPr>
+          <w:lang w:val="ru-RU"/>
+        </w:rPr>
+        <w:t>0,</w:t>
+      </w:r>
+      <w:proofErr w:type="spellStart"/>
       <w:r>
         <w:t>ru</w:t>
       </w:r>
+      <w:proofErr w:type="spellEnd"/>
+      <w:proofErr w:type="gramEnd"/>
       <w:r>
         <w:rPr>
           <w:lang w:val="ru-RU"/>
         </w:rPr>
         <w:br/>
+      </w:r>
+      <w:proofErr w:type="gramStart"/>
+      <w:r>
+        <w:rPr>
+          <w:lang w:val="ru-RU"/>
+        </w:rPr>
         <w:t>102,</w:t>
       </w:r>
       <w:r>
         <w:t>HEXACO</w:t>
       </w:r>
-      <w:r>
-        <w:rPr>
-          <w:lang w:val="ru-RU"/>
-        </w:rPr>
-        <w:t>,"Иногда преувеличиваю свои заслуги",</w:t>
+      <w:proofErr w:type="gramEnd"/>
+      <w:r>
+        <w:rPr>
+          <w:lang w:val="ru-RU"/>
+        </w:rPr>
+        <w:t>,"Иногда преувеличиваю свои заслуги</w:t>
+      </w:r>
+      <w:proofErr w:type="gramStart"/>
+      <w:r>
+        <w:rPr>
+          <w:lang w:val="ru-RU"/>
+        </w:rPr>
+        <w:t>",</w:t>
       </w:r>
       <w:r>
         <w:t>H</w:t>
       </w:r>
-      <w:r>
-        <w:rPr>
-          <w:lang w:val="ru-RU"/>
-        </w:rPr>
-        <w:t>,1,1,</w:t>
-      </w:r>
+      <w:proofErr w:type="gramEnd"/>
+      <w:r>
+        <w:rPr>
+          <w:lang w:val="ru-RU"/>
+        </w:rPr>
+        <w:t>,1,</w:t>
+      </w:r>
+      <w:proofErr w:type="gramStart"/>
+      <w:r>
+        <w:rPr>
+          <w:lang w:val="ru-RU"/>
+        </w:rPr>
+        <w:t>1,</w:t>
+      </w:r>
+      <w:proofErr w:type="spellStart"/>
       <w:r>
         <w:t>ru</w:t>
       </w:r>
+      <w:proofErr w:type="spellEnd"/>
+      <w:proofErr w:type="gramEnd"/>
     </w:p>
     <w:p>
       <w:pPr>
@@ -2176,7 +2787,31 @@
         <w:spacing w:before="0" w:line="240" w:lineRule="auto"/>
       </w:pPr>
       <w:r>
-        <w:t>17. Нормы и процентили: формат CSV</w:t>
+        <w:t xml:space="preserve">17. </w:t>
+      </w:r>
+      <w:proofErr w:type="spellStart"/>
+      <w:r>
+        <w:t>Нормы</w:t>
+      </w:r>
+      <w:proofErr w:type="spellEnd"/>
+      <w:r>
+        <w:t xml:space="preserve"> и </w:t>
+      </w:r>
+      <w:proofErr w:type="spellStart"/>
+      <w:r>
+        <w:t>процентили</w:t>
+      </w:r>
+      <w:proofErr w:type="spellEnd"/>
+      <w:r>
+        <w:t xml:space="preserve">: </w:t>
+      </w:r>
+      <w:proofErr w:type="spellStart"/>
+      <w:r>
+        <w:t>формат</w:t>
+      </w:r>
+      <w:proofErr w:type="spellEnd"/>
+      <w:r>
+        <w:t xml:space="preserve"> CSV</w:t>
       </w:r>
     </w:p>
     <w:p>
@@ -2184,7 +2819,47 @@
         <w:spacing w:after="0" w:line="240" w:lineRule="auto"/>
       </w:pPr>
       <w:r>
-        <w:t>norms.csv: test_id,scale,sex,age_min,age_max,mean,sd,p10,p25,p50,p75,p90</w:t>
+        <w:t>norms.csv: test_</w:t>
+      </w:r>
+      <w:proofErr w:type="gramStart"/>
+      <w:r>
+        <w:t>id,scale</w:t>
+      </w:r>
+      <w:proofErr w:type="gramEnd"/>
+      <w:r>
+        <w:t>,</w:t>
+      </w:r>
+      <w:proofErr w:type="gramStart"/>
+      <w:r>
+        <w:t>sex,age</w:t>
+      </w:r>
+      <w:proofErr w:type="gramEnd"/>
+      <w:r>
+        <w:t>_</w:t>
+      </w:r>
+      <w:proofErr w:type="gramStart"/>
+      <w:r>
+        <w:t>min,age</w:t>
+      </w:r>
+      <w:proofErr w:type="gramEnd"/>
+      <w:r>
+        <w:t>_</w:t>
+      </w:r>
+      <w:proofErr w:type="gramStart"/>
+      <w:r>
+        <w:t>max,mean</w:t>
+      </w:r>
+      <w:proofErr w:type="gramEnd"/>
+      <w:r>
+        <w:t>,</w:t>
+      </w:r>
+      <w:proofErr w:type="gramStart"/>
+      <w:r>
+        <w:t>sd,p10,p25,p50,p75,p</w:t>
+      </w:r>
+      <w:proofErr w:type="gramEnd"/>
+      <w:r>
+        <w:t>90</w:t>
       </w:r>
     </w:p>
     <w:p>
@@ -2227,18 +2902,22 @@
         </w:rPr>
         <w:t>)/</w:t>
       </w:r>
+      <w:proofErr w:type="spellStart"/>
       <w:r>
         <w:t>sd</w:t>
       </w:r>
+      <w:proofErr w:type="spellEnd"/>
       <w:r>
         <w:rPr>
           <w:lang w:val="ru-RU"/>
         </w:rPr>
         <w:t xml:space="preserve">; процентиль — по таблице </w:t>
       </w:r>
+      <w:proofErr w:type="spellStart"/>
       <w:r>
         <w:t>pXX</w:t>
       </w:r>
+      <w:proofErr w:type="spellEnd"/>
       <w:r>
         <w:rPr>
           <w:lang w:val="ru-RU"/>
@@ -2267,9 +2946,11 @@
           <w:lang w:val="ru-RU"/>
         </w:rPr>
       </w:pPr>
+      <w:proofErr w:type="spellStart"/>
       <w:r>
         <w:t>psytest</w:t>
       </w:r>
+      <w:proofErr w:type="spellEnd"/>
       <w:r>
         <w:rPr>
           <w:lang w:val="ru-RU"/>
@@ -2283,18 +2964,22 @@
         <w:br/>
         <w:t xml:space="preserve">├─ </w:t>
       </w:r>
+      <w:proofErr w:type="spellStart"/>
       <w:r>
         <w:t>pyproject</w:t>
       </w:r>
+      <w:proofErr w:type="spellEnd"/>
       <w:r>
         <w:rPr>
           <w:lang w:val="ru-RU"/>
         </w:rPr>
         <w:t>.</w:t>
       </w:r>
+      <w:proofErr w:type="spellStart"/>
       <w:r>
         <w:t>toml</w:t>
       </w:r>
+      <w:proofErr w:type="spellEnd"/>
       <w:r>
         <w:rPr>
           <w:lang w:val="ru-RU"/>
@@ -2353,9 +3038,11 @@
         <w:br/>
         <w:t xml:space="preserve">│  │  ├─ </w:t>
       </w:r>
+      <w:proofErr w:type="spellStart"/>
       <w:r>
         <w:t>paei</w:t>
       </w:r>
+      <w:proofErr w:type="spellEnd"/>
       <w:r>
         <w:rPr>
           <w:lang w:val="ru-RU"/>
@@ -2409,9 +3096,11 @@
         <w:br/>
         <w:t xml:space="preserve">│  │  ├─ </w:t>
       </w:r>
+      <w:proofErr w:type="spellStart"/>
       <w:r>
         <w:t>hexaco</w:t>
       </w:r>
+      <w:proofErr w:type="spellEnd"/>
       <w:r>
         <w:rPr>
           <w:lang w:val="ru-RU"/>
@@ -2446,9 +3135,11 @@
         </w:rPr>
         <w:t>_</w:t>
       </w:r>
+      <w:proofErr w:type="spellStart"/>
       <w:r>
         <w:t>hexaco</w:t>
       </w:r>
+      <w:proofErr w:type="spellEnd"/>
       <w:r>
         <w:rPr>
           <w:lang w:val="ru-RU"/>
@@ -2509,18 +3200,22 @@
         <w:br/>
         <w:t xml:space="preserve">├─ </w:t>
       </w:r>
+      <w:proofErr w:type="spellStart"/>
       <w:r>
         <w:t>src</w:t>
       </w:r>
+      <w:proofErr w:type="spellEnd"/>
       <w:r>
         <w:rPr>
           <w:lang w:val="ru-RU"/>
         </w:rPr>
         <w:t>/</w:t>
       </w:r>
+      <w:proofErr w:type="spellStart"/>
       <w:r>
         <w:t>psytest</w:t>
       </w:r>
+      <w:proofErr w:type="spellEnd"/>
       <w:r>
         <w:rPr>
           <w:lang w:val="ru-RU"/>
@@ -2534,18 +3229,22 @@
         <w:br/>
         <w:t>│  ├─ __</w:t>
       </w:r>
+      <w:proofErr w:type="spellStart"/>
       <w:r>
         <w:t>init</w:t>
       </w:r>
+      <w:proofErr w:type="spellEnd"/>
       <w:r>
         <w:rPr>
           <w:lang w:val="ru-RU"/>
         </w:rPr>
         <w:t>__.</w:t>
       </w:r>
+      <w:proofErr w:type="spellStart"/>
       <w:r>
         <w:t>py</w:t>
       </w:r>
+      <w:proofErr w:type="spellEnd"/>
       <w:r>
         <w:rPr>
           <w:lang w:val="ru-RU"/>
@@ -2562,9 +3261,11 @@
         </w:rPr>
         <w:t>.</w:t>
       </w:r>
+      <w:proofErr w:type="spellStart"/>
       <w:r>
         <w:t>py</w:t>
       </w:r>
+      <w:proofErr w:type="spellEnd"/>
       <w:r>
         <w:rPr>
           <w:lang w:val="ru-RU"/>
@@ -2581,9 +3282,11 @@
         </w:rPr>
         <w:t>.</w:t>
       </w:r>
+      <w:proofErr w:type="spellStart"/>
       <w:r>
         <w:t>py</w:t>
       </w:r>
+      <w:proofErr w:type="spellEnd"/>
       <w:r>
         <w:rPr>
           <w:lang w:val="ru-RU"/>
@@ -2600,9 +3303,11 @@
         </w:rPr>
         <w:t>.</w:t>
       </w:r>
+      <w:proofErr w:type="spellStart"/>
       <w:r>
         <w:t>py</w:t>
       </w:r>
+      <w:proofErr w:type="spellEnd"/>
       <w:r>
         <w:rPr>
           <w:lang w:val="ru-RU"/>
@@ -2619,9 +3324,11 @@
         </w:rPr>
         <w:t>.</w:t>
       </w:r>
+      <w:proofErr w:type="spellStart"/>
       <w:r>
         <w:t>py</w:t>
       </w:r>
+      <w:proofErr w:type="spellEnd"/>
       <w:r>
         <w:rPr>
           <w:lang w:val="ru-RU"/>
@@ -2647,9 +3354,11 @@
         </w:rPr>
         <w:t>.</w:t>
       </w:r>
+      <w:proofErr w:type="spellStart"/>
       <w:r>
         <w:t>py</w:t>
       </w:r>
+      <w:proofErr w:type="spellEnd"/>
       <w:r>
         <w:rPr>
           <w:lang w:val="ru-RU"/>
@@ -2675,18 +3384,22 @@
         </w:rPr>
         <w:t>.</w:t>
       </w:r>
+      <w:proofErr w:type="spellStart"/>
       <w:r>
         <w:t>py</w:t>
       </w:r>
+      <w:proofErr w:type="spellEnd"/>
       <w:r>
         <w:rPr>
           <w:lang w:val="ru-RU"/>
         </w:rPr>
         <w:t xml:space="preserve"> (</w:t>
       </w:r>
+      <w:proofErr w:type="spellStart"/>
       <w:r>
         <w:t>Streamlit</w:t>
       </w:r>
+      <w:proofErr w:type="spellEnd"/>
       <w:r>
         <w:rPr>
           <w:lang w:val="ru-RU"/>
@@ -2780,9 +3493,11 @@
         <w:lastRenderedPageBreak/>
         <w:t xml:space="preserve">20. Потоки в </w:t>
       </w:r>
+      <w:proofErr w:type="spellStart"/>
       <w:r>
         <w:t>Streamlit</w:t>
       </w:r>
+      <w:proofErr w:type="spellEnd"/>
     </w:p>
     <w:p>
       <w:pPr>
@@ -3268,7 +3983,21 @@
         <w:rPr>
           <w:lang w:val="ru-RU"/>
         </w:rPr>
-        <w:t xml:space="preserve">Представим ситуацию, когда одновременно несколько человек 3 - 5 начинают проходить тестирование, тогда, видимо, потребуется асинхронной ввод данных с отслеживанием </w:t>
+        <w:t xml:space="preserve">Представим ситуацию, когда одновременно несколько человек </w:t>
+      </w:r>
+      <w:proofErr w:type="gramStart"/>
+      <w:r>
+        <w:rPr>
+          <w:lang w:val="ru-RU"/>
+        </w:rPr>
+        <w:t>3 - 5</w:t>
+      </w:r>
+      <w:proofErr w:type="gramEnd"/>
+      <w:r>
+        <w:rPr>
+          <w:lang w:val="ru-RU"/>
+        </w:rPr>
+        <w:t xml:space="preserve"> начинают проходить тестирование, тогда, видимо, потребуется асинхронной ввод данных с отслеживанием </w:t>
       </w:r>
       <w:r>
         <w:rPr>
@@ -3300,12 +4029,22 @@
     <w:p>
       <w:pPr>
         <w:spacing w:after="0"/>
-      </w:pPr>
-      <w:r>
-        <w:rPr>
-          <w:lang w:val="ru-RU"/>
-        </w:rPr>
-        <w:t>Ты можешь приблизительно подсчитать, какую нагрузку на оперативную память может создать такое режим, когда 3</w:t>
+        <w:rPr>
+          <w:lang w:val="ru-RU"/>
+        </w:rPr>
+      </w:pPr>
+      <w:r>
+        <w:rPr>
+          <w:lang w:val="ru-RU"/>
+        </w:rPr>
+        <w:t xml:space="preserve">Ты можешь приблизительно подсчитать, какую нагрузку на оперативную память может создать такое режим, когда </w:t>
+      </w:r>
+      <w:proofErr w:type="gramStart"/>
+      <w:r>
+        <w:rPr>
+          <w:lang w:val="ru-RU"/>
+        </w:rPr>
+        <w:t>3</w:t>
       </w:r>
       <w:r>
         <w:rPr>
@@ -3317,7 +4056,14 @@
         <w:rPr>
           <w:lang w:val="ru-RU"/>
         </w:rPr>
-        <w:t>5 человек одновременно проходят тестирование</w:t>
+        <w:t>5</w:t>
+      </w:r>
+      <w:proofErr w:type="gramEnd"/>
+      <w:r>
+        <w:rPr>
+          <w:lang w:val="ru-RU"/>
+        </w:rPr>
+        <w:t xml:space="preserve"> человек одновременно проходят тестирование</w:t>
       </w:r>
       <w:r>
         <w:rPr>
@@ -3367,9 +4113,6 @@
     <w:p>
       <w:pPr>
         <w:spacing w:after="0"/>
-        <w:rPr>
-          <w:lang w:val="ru-RU"/>
-        </w:rPr>
       </w:pPr>
       <w:r>
         <w:t>inner-catfish-444818-j1-61b3da51ec10.json</w:t>
@@ -3378,9 +4121,6 @@
     <w:p>
       <w:pPr>
         <w:spacing w:after="0"/>
-        <w:rPr>
-          <w:lang w:val="ru-RU"/>
-        </w:rPr>
       </w:pPr>
       <w:r>
         <w:t>61b3da51ec100e8e5f4b0821a5d27f7db9922bd1</w:t>
@@ -3391,13 +4131,7 @@
         <w:spacing w:after="0"/>
       </w:pPr>
       <w:r>
-        <w:t>Client ID</w:t>
-      </w:r>
-      <w:r>
-        <w:t xml:space="preserve">: </w:t>
-      </w:r>
-      <w:r>
-        <w:t>906390512096-lc85fbvkla2rr0bu06ka0fpolea3afsa.apps.googleusercontent.com</w:t>
+        <w:t>Client ID: 906390512096-lc85fbvkla2rr0bu06ka0fpolea3afsa.apps.googleusercontent.com</w:t>
       </w:r>
     </w:p>
     <w:p>
@@ -3425,6 +4159,555 @@
         </w:rPr>
         <w:t>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</w:t>
       </w:r>
+    </w:p>
+    <w:p>
+      <w:pPr>
+        <w:pStyle w:val="1"/>
+        <w:rPr>
+          <w:lang w:val="ru-RU"/>
+        </w:rPr>
+      </w:pPr>
+      <w:r>
+        <w:rPr>
+          <w:lang w:val="ru-RU"/>
+        </w:rPr>
+        <w:lastRenderedPageBreak/>
+        <w:t>Ответ на ваш вопрос о нагрузке на оперативную память</w:t>
+      </w:r>
+    </w:p>
+    <w:p>
+      <w:pPr>
+        <w:spacing w:after="0"/>
+        <w:rPr>
+          <w:lang w:val="ru-RU"/>
+        </w:rPr>
+      </w:pPr>
+      <w:r>
+        <w:rPr>
+          <w:lang w:val="ru-RU"/>
+        </w:rPr>
+        <w:t>Я провел детальный анализ потребления памяти для сценария </w:t>
+      </w:r>
+      <w:proofErr w:type="gramStart"/>
+      <w:r>
+        <w:rPr>
+          <w:b/>
+          <w:bCs/>
+          <w:lang w:val="ru-RU"/>
+        </w:rPr>
+        <w:t>3-5</w:t>
+      </w:r>
+      <w:proofErr w:type="gramEnd"/>
+      <w:r>
+        <w:rPr>
+          <w:b/>
+          <w:bCs/>
+          <w:lang w:val="ru-RU"/>
+        </w:rPr>
+        <w:t xml:space="preserve"> человек одновременно</w:t>
+      </w:r>
+      <w:r>
+        <w:rPr>
+          <w:lang w:val="ru-RU"/>
+        </w:rPr>
+        <w:t>. Вот конкретные цифры:</w:t>
+      </w:r>
+    </w:p>
+    <w:p>
+      <w:pPr>
+        <w:spacing w:after="0"/>
+        <w:rPr>
+          <w:b/>
+          <w:bCs/>
+          <w:lang w:val="ru-RU"/>
+        </w:rPr>
+      </w:pPr>
+      <w:r>
+        <w:rPr>
+          <w:rFonts w:ascii="Segoe UI Emoji" w:hAnsi="Segoe UI Emoji" w:cs="Segoe UI Emoji"/>
+          <w:b/>
+          <w:bCs/>
+          <w:lang w:val="ru-RU"/>
+        </w:rPr>
+        <w:t>📊</w:t>
+      </w:r>
+      <w:r>
+        <w:rPr>
+          <w:b/>
+          <w:bCs/>
+          <w:lang w:val="ru-RU"/>
+        </w:rPr>
+        <w:t> Основная нагрузка для 5 пользователей:</w:t>
+      </w:r>
+    </w:p>
+    <w:p>
+      <w:pPr>
+        <w:numPr>
+          <w:ilvl w:val="0"/>
+          <w:numId w:val="10"/>
+        </w:numPr>
+        <w:spacing w:after="0"/>
+        <w:rPr>
+          <w:lang w:val="ru-RU"/>
+        </w:rPr>
+      </w:pPr>
+      <w:r>
+        <w:rPr>
+          <w:b/>
+          <w:bCs/>
+          <w:lang w:val="ru-RU"/>
+        </w:rPr>
+        <w:t>Пользовательские сессии</w:t>
+      </w:r>
+      <w:r>
+        <w:rPr>
+          <w:lang w:val="ru-RU"/>
+        </w:rPr>
+        <w:t>: ~0.01 MB (практически ноль)</w:t>
+      </w:r>
+    </w:p>
+    <w:p>
+      <w:pPr>
+        <w:numPr>
+          <w:ilvl w:val="0"/>
+          <w:numId w:val="10"/>
+        </w:numPr>
+        <w:spacing w:after="0"/>
+        <w:rPr>
+          <w:lang w:val="ru-RU"/>
+        </w:rPr>
+      </w:pPr>
+      <w:r>
+        <w:rPr>
+          <w:b/>
+          <w:bCs/>
+          <w:lang w:val="ru-RU"/>
+        </w:rPr>
+        <w:t>Генерация PDF</w:t>
+      </w:r>
+      <w:r>
+        <w:rPr>
+          <w:lang w:val="ru-RU"/>
+        </w:rPr>
+        <w:t>: ~428 MB (при одновременной генерации всех 5)</w:t>
+      </w:r>
+    </w:p>
+    <w:p>
+      <w:pPr>
+        <w:numPr>
+          <w:ilvl w:val="0"/>
+          <w:numId w:val="10"/>
+        </w:numPr>
+        <w:spacing w:after="0"/>
+        <w:rPr>
+          <w:lang w:val="ru-RU"/>
+        </w:rPr>
+      </w:pPr>
+      <w:proofErr w:type="spellStart"/>
+      <w:r>
+        <w:rPr>
+          <w:b/>
+          <w:bCs/>
+          <w:lang w:val="ru-RU"/>
+        </w:rPr>
+        <w:t>Telegram</w:t>
+      </w:r>
+      <w:proofErr w:type="spellEnd"/>
+      <w:r>
+        <w:rPr>
+          <w:b/>
+          <w:bCs/>
+          <w:lang w:val="ru-RU"/>
+        </w:rPr>
+        <w:t xml:space="preserve"> бот</w:t>
+      </w:r>
+      <w:r>
+        <w:rPr>
+          <w:lang w:val="ru-RU"/>
+        </w:rPr>
+        <w:t>: ~16 MB</w:t>
+      </w:r>
+    </w:p>
+    <w:p>
+      <w:pPr>
+        <w:numPr>
+          <w:ilvl w:val="0"/>
+          <w:numId w:val="10"/>
+        </w:numPr>
+        <w:spacing w:after="0"/>
+        <w:rPr>
+          <w:lang w:val="ru-RU"/>
+        </w:rPr>
+      </w:pPr>
+      <w:r>
+        <w:rPr>
+          <w:rFonts w:ascii="Segoe UI Emoji" w:hAnsi="Segoe UI Emoji" w:cs="Segoe UI Emoji"/>
+          <w:b/>
+          <w:bCs/>
+          <w:lang w:val="ru-RU"/>
+        </w:rPr>
+        <w:t>🎯</w:t>
+      </w:r>
+      <w:r>
+        <w:rPr>
+          <w:b/>
+          <w:bCs/>
+          <w:lang w:val="ru-RU"/>
+        </w:rPr>
+        <w:t xml:space="preserve"> ИТОГО: ~445 MB (менее 10% от доступной RAM)</w:t>
+      </w:r>
+    </w:p>
+    <w:p>
+      <w:pPr>
+        <w:spacing w:after="0"/>
+        <w:rPr>
+          <w:b/>
+          <w:bCs/>
+          <w:lang w:val="ru-RU"/>
+        </w:rPr>
+      </w:pPr>
+      <w:r>
+        <w:rPr>
+          <w:rFonts w:ascii="Segoe UI Emoji" w:hAnsi="Segoe UI Emoji" w:cs="Segoe UI Emoji"/>
+          <w:b/>
+          <w:bCs/>
+          <w:lang w:val="ru-RU"/>
+        </w:rPr>
+        <w:t>✅</w:t>
+      </w:r>
+      <w:r>
+        <w:rPr>
+          <w:b/>
+          <w:bCs/>
+          <w:lang w:val="ru-RU"/>
+        </w:rPr>
+        <w:t> Выводы:</w:t>
+      </w:r>
+    </w:p>
+    <w:p>
+      <w:pPr>
+        <w:numPr>
+          <w:ilvl w:val="0"/>
+          <w:numId w:val="11"/>
+        </w:numPr>
+        <w:spacing w:after="0"/>
+        <w:rPr>
+          <w:lang w:val="ru-RU"/>
+        </w:rPr>
+      </w:pPr>
+      <w:r>
+        <w:rPr>
+          <w:b/>
+          <w:bCs/>
+          <w:lang w:val="ru-RU"/>
+        </w:rPr>
+        <w:t>Система отлично справляется</w:t>
+      </w:r>
+      <w:r>
+        <w:rPr>
+          <w:lang w:val="ru-RU"/>
+        </w:rPr>
+        <w:t xml:space="preserve"> с </w:t>
+      </w:r>
+      <w:proofErr w:type="gramStart"/>
+      <w:r>
+        <w:rPr>
+          <w:lang w:val="ru-RU"/>
+        </w:rPr>
+        <w:t>3-5</w:t>
+      </w:r>
+      <w:proofErr w:type="gramEnd"/>
+      <w:r>
+        <w:rPr>
+          <w:lang w:val="ru-RU"/>
+        </w:rPr>
+        <w:t xml:space="preserve"> пользователями</w:t>
+      </w:r>
+    </w:p>
+    <w:p>
+      <w:pPr>
+        <w:numPr>
+          <w:ilvl w:val="0"/>
+          <w:numId w:val="11"/>
+        </w:numPr>
+        <w:spacing w:after="0"/>
+        <w:rPr>
+          <w:lang w:val="ru-RU"/>
+        </w:rPr>
+      </w:pPr>
+      <w:r>
+        <w:rPr>
+          <w:b/>
+          <w:bCs/>
+          <w:lang w:val="ru-RU"/>
+        </w:rPr>
+        <w:t>Основная нагрузка</w:t>
+      </w:r>
+      <w:r>
+        <w:rPr>
+          <w:lang w:val="ru-RU"/>
+        </w:rPr>
+        <w:t> - генерация PDF (~85 MB на человека)</w:t>
+      </w:r>
+    </w:p>
+    <w:p>
+      <w:pPr>
+        <w:numPr>
+          <w:ilvl w:val="0"/>
+          <w:numId w:val="11"/>
+        </w:numPr>
+        <w:spacing w:after="0"/>
+        <w:rPr>
+          <w:lang w:val="ru-RU"/>
+        </w:rPr>
+      </w:pPr>
+      <w:r>
+        <w:rPr>
+          <w:b/>
+          <w:bCs/>
+          <w:lang w:val="ru-RU"/>
+        </w:rPr>
+        <w:t>Пользовательские сессии</w:t>
+      </w:r>
+      <w:r>
+        <w:rPr>
+          <w:lang w:val="ru-RU"/>
+        </w:rPr>
+        <w:t> потребляют ничтожно мало памяти</w:t>
+      </w:r>
+    </w:p>
+    <w:p>
+      <w:pPr>
+        <w:numPr>
+          <w:ilvl w:val="0"/>
+          <w:numId w:val="11"/>
+        </w:numPr>
+        <w:spacing w:after="0"/>
+        <w:rPr>
+          <w:lang w:val="ru-RU"/>
+        </w:rPr>
+      </w:pPr>
+      <w:r>
+        <w:rPr>
+          <w:b/>
+          <w:bCs/>
+          <w:lang w:val="ru-RU"/>
+        </w:rPr>
+        <w:t>При умной очереди PDF</w:t>
+      </w:r>
+      <w:r>
+        <w:rPr>
+          <w:lang w:val="ru-RU"/>
+        </w:rPr>
+        <w:t> нагрузка остается стабильной даже для большего количества пользователей</w:t>
+      </w:r>
+    </w:p>
+    <w:p>
+      <w:pPr>
+        <w:spacing w:after="0"/>
+        <w:rPr>
+          <w:b/>
+          <w:bCs/>
+          <w:lang w:val="ru-RU"/>
+        </w:rPr>
+      </w:pPr>
+      <w:r>
+        <w:rPr>
+          <w:rFonts w:ascii="Segoe UI Emoji" w:hAnsi="Segoe UI Emoji" w:cs="Segoe UI Emoji"/>
+          <w:b/>
+          <w:bCs/>
+          <w:lang w:val="ru-RU"/>
+        </w:rPr>
+        <w:t>🚀</w:t>
+      </w:r>
+      <w:r>
+        <w:rPr>
+          <w:b/>
+          <w:bCs/>
+          <w:lang w:val="ru-RU"/>
+        </w:rPr>
+        <w:t> Рекомендации:</w:t>
+      </w:r>
+    </w:p>
+    <w:p>
+      <w:pPr>
+        <w:numPr>
+          <w:ilvl w:val="0"/>
+          <w:numId w:val="12"/>
+        </w:numPr>
+        <w:spacing w:after="0"/>
+        <w:rPr>
+          <w:lang w:val="ru-RU"/>
+        </w:rPr>
+      </w:pPr>
+      <w:r>
+        <w:rPr>
+          <w:b/>
+          <w:bCs/>
+          <w:lang w:val="ru-RU"/>
+        </w:rPr>
+        <w:t>Для 3 пользователей</w:t>
+      </w:r>
+      <w:r>
+        <w:rPr>
+          <w:lang w:val="ru-RU"/>
+        </w:rPr>
+        <w:t>: можно генерировать PDF одновременно</w:t>
+      </w:r>
+    </w:p>
+    <w:p>
+      <w:pPr>
+        <w:numPr>
+          <w:ilvl w:val="0"/>
+          <w:numId w:val="12"/>
+        </w:numPr>
+        <w:spacing w:after="0"/>
+        <w:rPr>
+          <w:lang w:val="ru-RU"/>
+        </w:rPr>
+      </w:pPr>
+      <w:r>
+        <w:rPr>
+          <w:b/>
+          <w:bCs/>
+          <w:lang w:val="ru-RU"/>
+        </w:rPr>
+        <w:t xml:space="preserve">Для </w:t>
+      </w:r>
+      <w:proofErr w:type="gramStart"/>
+      <w:r>
+        <w:rPr>
+          <w:b/>
+          <w:bCs/>
+          <w:lang w:val="ru-RU"/>
+        </w:rPr>
+        <w:t>4-5</w:t>
+      </w:r>
+      <w:proofErr w:type="gramEnd"/>
+      <w:r>
+        <w:rPr>
+          <w:b/>
+          <w:bCs/>
+          <w:lang w:val="ru-RU"/>
+        </w:rPr>
+        <w:t xml:space="preserve"> пользователей</w:t>
+      </w:r>
+      <w:r>
+        <w:rPr>
+          <w:lang w:val="ru-RU"/>
+        </w:rPr>
+        <w:t>: лучше ограничить до 3 одновременных генераций PDF</w:t>
+      </w:r>
+    </w:p>
+    <w:p>
+      <w:pPr>
+        <w:numPr>
+          <w:ilvl w:val="0"/>
+          <w:numId w:val="12"/>
+        </w:numPr>
+        <w:spacing w:after="0"/>
+        <w:rPr>
+          <w:lang w:val="ru-RU"/>
+        </w:rPr>
+      </w:pPr>
+      <w:r>
+        <w:rPr>
+          <w:b/>
+          <w:bCs/>
+          <w:lang w:val="ru-RU"/>
+        </w:rPr>
+        <w:t>Общая нагрузка</w:t>
+      </w:r>
+      <w:r>
+        <w:rPr>
+          <w:lang w:val="ru-RU"/>
+        </w:rPr>
+        <w:t>: не превысит 10% от доступной памяти</w:t>
+      </w:r>
+    </w:p>
+    <w:p>
+      <w:pPr>
+        <w:spacing w:after="0"/>
+        <w:rPr>
+          <w:lang w:val="ru-RU"/>
+        </w:rPr>
+      </w:pPr>
+      <w:r>
+        <w:rPr>
+          <w:b/>
+          <w:bCs/>
+          <w:lang w:val="ru-RU"/>
+        </w:rPr>
+        <w:t xml:space="preserve">Ваша система готова к работе с </w:t>
+      </w:r>
+      <w:proofErr w:type="gramStart"/>
+      <w:r>
+        <w:rPr>
+          <w:b/>
+          <w:bCs/>
+          <w:lang w:val="ru-RU"/>
+        </w:rPr>
+        <w:t>3-5</w:t>
+      </w:r>
+      <w:proofErr w:type="gramEnd"/>
+      <w:r>
+        <w:rPr>
+          <w:b/>
+          <w:bCs/>
+          <w:lang w:val="ru-RU"/>
+        </w:rPr>
+        <w:t xml:space="preserve"> пользователями без каких-либо проблем с памятью!</w:t>
+      </w:r>
+      <w:r>
+        <w:rPr>
+          <w:lang w:val="ru-RU"/>
+        </w:rPr>
+        <w:t> </w:t>
+      </w:r>
+      <w:r>
+        <w:rPr>
+          <w:rFonts w:ascii="Segoe UI Emoji" w:hAnsi="Segoe UI Emoji" w:cs="Segoe UI Emoji"/>
+          <w:lang w:val="ru-RU"/>
+        </w:rPr>
+        <w:t>🎉</w:t>
+      </w:r>
+    </w:p>
+    <w:p>
+      <w:pPr>
+        <w:spacing w:after="0"/>
+        <w:rPr>
+          <w:lang w:val="ru-RU"/>
+        </w:rPr>
+      </w:pPr>
+      <w:r>
+        <w:rPr>
+          <w:lang w:val="ru-RU"/>
+        </w:rPr>
+        <w:t>Полный детальный отчет сохранен в файле </w:t>
+      </w:r>
+      <w:hyperlink r:id="rId8" w:history="1">
+        <w:r>
+          <w:rPr>
+            <w:rStyle w:val="aff8"/>
+            <w:lang w:val="ru-RU"/>
+          </w:rPr>
+          <w:t>MEMORY_ANALYSIS_REPORT.md</w:t>
+        </w:r>
+      </w:hyperlink>
+      <w:r>
+        <w:rPr>
+          <w:lang w:val="ru-RU"/>
+        </w:rPr>
+        <w:t> с конкретными цифрами, сценариями и рекомендациями по оптимизации.</w:t>
+      </w:r>
+    </w:p>
+    <w:p>
+      <w:pPr>
+        <w:spacing w:after="0"/>
+        <w:rPr>
+          <w:lang w:val="ru-RU"/>
+        </w:rPr>
+      </w:pPr>
     </w:p>
     <w:sectPr>
       <w:pgSz w:w="12240" w:h="15840"/>
@@ -3606,6 +4889,417 @@
       </w:pPr>
       <w:rPr>
         <w:rFonts w:ascii="Symbol" w:hAnsi="Symbol" w:hint="default"/>
+      </w:rPr>
+    </w:lvl>
+  </w:abstractNum>
+  <w:abstractNum w:abstractNumId="9" w15:restartNumberingAfterBreak="0">
+    <w:nsid w:val="1EAF6773"/>
+    <w:multiLevelType w:val="multilevel"/>
+    <w:tmpl w:val="D52EE3F6"/>
+    <w:lvl w:ilvl="0">
+      <w:start w:val="1"/>
+      <w:numFmt w:val="decimal"/>
+      <w:lvlText w:val="%1."/>
+      <w:lvlJc w:val="left"/>
+      <w:pPr>
+        <w:tabs>
+          <w:tab w:val="num" w:pos="720"/>
+        </w:tabs>
+        <w:ind w:left="720" w:hanging="360"/>
+      </w:pPr>
+    </w:lvl>
+    <w:lvl w:ilvl="1" w:tentative="1">
+      <w:start w:val="1"/>
+      <w:numFmt w:val="decimal"/>
+      <w:lvlText w:val="%2."/>
+      <w:lvlJc w:val="left"/>
+      <w:pPr>
+        <w:tabs>
+          <w:tab w:val="num" w:pos="1440"/>
+        </w:tabs>
+        <w:ind w:left="1440" w:hanging="360"/>
+      </w:pPr>
+    </w:lvl>
+    <w:lvl w:ilvl="2" w:tentative="1">
+      <w:start w:val="1"/>
+      <w:numFmt w:val="decimal"/>
+      <w:lvlText w:val="%3."/>
+      <w:lvlJc w:val="left"/>
+      <w:pPr>
+        <w:tabs>
+          <w:tab w:val="num" w:pos="2160"/>
+        </w:tabs>
+        <w:ind w:left="2160" w:hanging="360"/>
+      </w:pPr>
+    </w:lvl>
+    <w:lvl w:ilvl="3" w:tentative="1">
+      <w:start w:val="1"/>
+      <w:numFmt w:val="decimal"/>
+      <w:lvlText w:val="%4."/>
+      <w:lvlJc w:val="left"/>
+      <w:pPr>
+        <w:tabs>
+          <w:tab w:val="num" w:pos="2880"/>
+        </w:tabs>
+        <w:ind w:left="2880" w:hanging="360"/>
+      </w:pPr>
+    </w:lvl>
+    <w:lvl w:ilvl="4" w:tentative="1">
+      <w:start w:val="1"/>
+      <w:numFmt w:val="decimal"/>
+      <w:lvlText w:val="%5."/>
+      <w:lvlJc w:val="left"/>
+      <w:pPr>
+        <w:tabs>
+          <w:tab w:val="num" w:pos="3600"/>
+        </w:tabs>
+        <w:ind w:left="3600" w:hanging="360"/>
+      </w:pPr>
+    </w:lvl>
+    <w:lvl w:ilvl="5" w:tentative="1">
+      <w:start w:val="1"/>
+      <w:numFmt w:val="decimal"/>
+      <w:lvlText w:val="%6."/>
+      <w:lvlJc w:val="left"/>
+      <w:pPr>
+        <w:tabs>
+          <w:tab w:val="num" w:pos="4320"/>
+        </w:tabs>
+        <w:ind w:left="4320" w:hanging="360"/>
+      </w:pPr>
+    </w:lvl>
+    <w:lvl w:ilvl="6" w:tentative="1">
+      <w:start w:val="1"/>
+      <w:numFmt w:val="decimal"/>
+      <w:lvlText w:val="%7."/>
+      <w:lvlJc w:val="left"/>
+      <w:pPr>
+        <w:tabs>
+          <w:tab w:val="num" w:pos="5040"/>
+        </w:tabs>
+        <w:ind w:left="5040" w:hanging="360"/>
+      </w:pPr>
+    </w:lvl>
+    <w:lvl w:ilvl="7" w:tentative="1">
+      <w:start w:val="1"/>
+      <w:numFmt w:val="decimal"/>
+      <w:lvlText w:val="%8."/>
+      <w:lvlJc w:val="left"/>
+      <w:pPr>
+        <w:tabs>
+          <w:tab w:val="num" w:pos="5760"/>
+        </w:tabs>
+        <w:ind w:left="5760" w:hanging="360"/>
+      </w:pPr>
+    </w:lvl>
+    <w:lvl w:ilvl="8" w:tentative="1">
+      <w:start w:val="1"/>
+      <w:numFmt w:val="decimal"/>
+      <w:lvlText w:val="%9."/>
+      <w:lvlJc w:val="left"/>
+      <w:pPr>
+        <w:tabs>
+          <w:tab w:val="num" w:pos="6480"/>
+        </w:tabs>
+        <w:ind w:left="6480" w:hanging="360"/>
+      </w:pPr>
+    </w:lvl>
+  </w:abstractNum>
+  <w:abstractNum w:abstractNumId="10" w15:restartNumberingAfterBreak="0">
+    <w:nsid w:val="4DF61381"/>
+    <w:multiLevelType w:val="multilevel"/>
+    <w:tmpl w:val="EA0698E8"/>
+    <w:lvl w:ilvl="0">
+      <w:start w:val="1"/>
+      <w:numFmt w:val="bullet"/>
+      <w:lvlText w:val=""/>
+      <w:lvlJc w:val="left"/>
+      <w:pPr>
+        <w:tabs>
+          <w:tab w:val="num" w:pos="720"/>
+        </w:tabs>
+        <w:ind w:left="720" w:hanging="360"/>
+      </w:pPr>
+      <w:rPr>
+        <w:rFonts w:ascii="Symbol" w:hAnsi="Symbol" w:hint="default"/>
+        <w:sz w:val="20"/>
+      </w:rPr>
+    </w:lvl>
+    <w:lvl w:ilvl="1" w:tentative="1">
+      <w:start w:val="1"/>
+      <w:numFmt w:val="bullet"/>
+      <w:lvlText w:val="o"/>
+      <w:lvlJc w:val="left"/>
+      <w:pPr>
+        <w:tabs>
+          <w:tab w:val="num" w:pos="1440"/>
+        </w:tabs>
+        <w:ind w:left="1440" w:hanging="360"/>
+      </w:pPr>
+      <w:rPr>
+        <w:rFonts w:ascii="Courier New" w:hAnsi="Courier New" w:hint="default"/>
+        <w:sz w:val="20"/>
+      </w:rPr>
+    </w:lvl>
+    <w:lvl w:ilvl="2" w:tentative="1">
+      <w:start w:val="1"/>
+      <w:numFmt w:val="bullet"/>
+      <w:lvlText w:val=""/>
+      <w:lvlJc w:val="left"/>
+      <w:pPr>
+        <w:tabs>
+          <w:tab w:val="num" w:pos="2160"/>
+        </w:tabs>
+        <w:ind w:left="2160" w:hanging="360"/>
+      </w:pPr>
+      <w:rPr>
+        <w:rFonts w:ascii="Wingdings" w:hAnsi="Wingdings" w:hint="default"/>
+        <w:sz w:val="20"/>
+      </w:rPr>
+    </w:lvl>
+    <w:lvl w:ilvl="3" w:tentative="1">
+      <w:start w:val="1"/>
+      <w:numFmt w:val="bullet"/>
+      <w:lvlText w:val=""/>
+      <w:lvlJc w:val="left"/>
+      <w:pPr>
+        <w:tabs>
+          <w:tab w:val="num" w:pos="2880"/>
+        </w:tabs>
+        <w:ind w:left="2880" w:hanging="360"/>
+      </w:pPr>
+      <w:rPr>
+        <w:rFonts w:ascii="Wingdings" w:hAnsi="Wingdings" w:hint="default"/>
+        <w:sz w:val="20"/>
+      </w:rPr>
+    </w:lvl>
+    <w:lvl w:ilvl="4" w:tentative="1">
+      <w:start w:val="1"/>
+      <w:numFmt w:val="bullet"/>
+      <w:lvlText w:val=""/>
+      <w:lvlJc w:val="left"/>
+      <w:pPr>
+        <w:tabs>
+          <w:tab w:val="num" w:pos="3600"/>
+        </w:tabs>
+        <w:ind w:left="3600" w:hanging="360"/>
+      </w:pPr>
+      <w:rPr>
+        <w:rFonts w:ascii="Wingdings" w:hAnsi="Wingdings" w:hint="default"/>
+        <w:sz w:val="20"/>
+      </w:rPr>
+    </w:lvl>
+    <w:lvl w:ilvl="5" w:tentative="1">
+      <w:start w:val="1"/>
+      <w:numFmt w:val="bullet"/>
+      <w:lvlText w:val=""/>
+      <w:lvlJc w:val="left"/>
+      <w:pPr>
+        <w:tabs>
+          <w:tab w:val="num" w:pos="4320"/>
+        </w:tabs>
+        <w:ind w:left="4320" w:hanging="360"/>
+      </w:pPr>
+      <w:rPr>
+        <w:rFonts w:ascii="Wingdings" w:hAnsi="Wingdings" w:hint="default"/>
+        <w:sz w:val="20"/>
+      </w:rPr>
+    </w:lvl>
+    <w:lvl w:ilvl="6" w:tentative="1">
+      <w:start w:val="1"/>
+      <w:numFmt w:val="bullet"/>
+      <w:lvlText w:val=""/>
+      <w:lvlJc w:val="left"/>
+      <w:pPr>
+        <w:tabs>
+          <w:tab w:val="num" w:pos="5040"/>
+        </w:tabs>
+        <w:ind w:left="5040" w:hanging="360"/>
+      </w:pPr>
+      <w:rPr>
+        <w:rFonts w:ascii="Wingdings" w:hAnsi="Wingdings" w:hint="default"/>
+        <w:sz w:val="20"/>
+      </w:rPr>
+    </w:lvl>
+    <w:lvl w:ilvl="7" w:tentative="1">
+      <w:start w:val="1"/>
+      <w:numFmt w:val="bullet"/>
+      <w:lvlText w:val=""/>
+      <w:lvlJc w:val="left"/>
+      <w:pPr>
+        <w:tabs>
+          <w:tab w:val="num" w:pos="5760"/>
+        </w:tabs>
+        <w:ind w:left="5760" w:hanging="360"/>
+      </w:pPr>
+      <w:rPr>
+        <w:rFonts w:ascii="Wingdings" w:hAnsi="Wingdings" w:hint="default"/>
+        <w:sz w:val="20"/>
+      </w:rPr>
+    </w:lvl>
+    <w:lvl w:ilvl="8" w:tentative="1">
+      <w:start w:val="1"/>
+      <w:numFmt w:val="bullet"/>
+      <w:lvlText w:val=""/>
+      <w:lvlJc w:val="left"/>
+      <w:pPr>
+        <w:tabs>
+          <w:tab w:val="num" w:pos="6480"/>
+        </w:tabs>
+        <w:ind w:left="6480" w:hanging="360"/>
+      </w:pPr>
+      <w:rPr>
+        <w:rFonts w:ascii="Wingdings" w:hAnsi="Wingdings" w:hint="default"/>
+        <w:sz w:val="20"/>
+      </w:rPr>
+    </w:lvl>
+  </w:abstractNum>
+  <w:abstractNum w:abstractNumId="11" w15:restartNumberingAfterBreak="0">
+    <w:nsid w:val="6E910D0C"/>
+    <w:multiLevelType w:val="multilevel"/>
+    <w:tmpl w:val="93EA2318"/>
+    <w:lvl w:ilvl="0">
+      <w:start w:val="1"/>
+      <w:numFmt w:val="bullet"/>
+      <w:lvlText w:val=""/>
+      <w:lvlJc w:val="left"/>
+      <w:pPr>
+        <w:tabs>
+          <w:tab w:val="num" w:pos="720"/>
+        </w:tabs>
+        <w:ind w:left="720" w:hanging="360"/>
+      </w:pPr>
+      <w:rPr>
+        <w:rFonts w:ascii="Symbol" w:hAnsi="Symbol" w:hint="default"/>
+        <w:sz w:val="20"/>
+      </w:rPr>
+    </w:lvl>
+    <w:lvl w:ilvl="1" w:tentative="1">
+      <w:start w:val="1"/>
+      <w:numFmt w:val="bullet"/>
+      <w:lvlText w:val="o"/>
+      <w:lvlJc w:val="left"/>
+      <w:pPr>
+        <w:tabs>
+          <w:tab w:val="num" w:pos="1440"/>
+        </w:tabs>
+        <w:ind w:left="1440" w:hanging="360"/>
+      </w:pPr>
+      <w:rPr>
+        <w:rFonts w:ascii="Courier New" w:hAnsi="Courier New" w:hint="default"/>
+        <w:sz w:val="20"/>
+      </w:rPr>
+    </w:lvl>
+    <w:lvl w:ilvl="2" w:tentative="1">
+      <w:start w:val="1"/>
+      <w:numFmt w:val="bullet"/>
+      <w:lvlText w:val=""/>
+      <w:lvlJc w:val="left"/>
+      <w:pPr>
+        <w:tabs>
+          <w:tab w:val="num" w:pos="2160"/>
+        </w:tabs>
+        <w:ind w:left="2160" w:hanging="360"/>
+      </w:pPr>
+      <w:rPr>
+        <w:rFonts w:ascii="Wingdings" w:hAnsi="Wingdings" w:hint="default"/>
+        <w:sz w:val="20"/>
+      </w:rPr>
+    </w:lvl>
+    <w:lvl w:ilvl="3" w:tentative="1">
+      <w:start w:val="1"/>
+      <w:numFmt w:val="bullet"/>
+      <w:lvlText w:val=""/>
+      <w:lvlJc w:val="left"/>
+      <w:pPr>
+        <w:tabs>
+          <w:tab w:val="num" w:pos="2880"/>
+        </w:tabs>
+        <w:ind w:left="2880" w:hanging="360"/>
+      </w:pPr>
+      <w:rPr>
+        <w:rFonts w:ascii="Wingdings" w:hAnsi="Wingdings" w:hint="default"/>
+        <w:sz w:val="20"/>
+      </w:rPr>
+    </w:lvl>
+    <w:lvl w:ilvl="4" w:tentative="1">
+      <w:start w:val="1"/>
+      <w:numFmt w:val="bullet"/>
+      <w:lvlText w:val=""/>
+      <w:lvlJc w:val="left"/>
+      <w:pPr>
+        <w:tabs>
+          <w:tab w:val="num" w:pos="3600"/>
+        </w:tabs>
+        <w:ind w:left="3600" w:hanging="360"/>
+      </w:pPr>
+      <w:rPr>
+        <w:rFonts w:ascii="Wingdings" w:hAnsi="Wingdings" w:hint="default"/>
+        <w:sz w:val="20"/>
+      </w:rPr>
+    </w:lvl>
+    <w:lvl w:ilvl="5" w:tentative="1">
+      <w:start w:val="1"/>
+      <w:numFmt w:val="bullet"/>
+      <w:lvlText w:val=""/>
+      <w:lvlJc w:val="left"/>
+      <w:pPr>
+        <w:tabs>
+          <w:tab w:val="num" w:pos="4320"/>
+        </w:tabs>
+        <w:ind w:left="4320" w:hanging="360"/>
+      </w:pPr>
+      <w:rPr>
+        <w:rFonts w:ascii="Wingdings" w:hAnsi="Wingdings" w:hint="default"/>
+        <w:sz w:val="20"/>
+      </w:rPr>
+    </w:lvl>
+    <w:lvl w:ilvl="6" w:tentative="1">
+      <w:start w:val="1"/>
+      <w:numFmt w:val="bullet"/>
+      <w:lvlText w:val=""/>
+      <w:lvlJc w:val="left"/>
+      <w:pPr>
+        <w:tabs>
+          <w:tab w:val="num" w:pos="5040"/>
+        </w:tabs>
+        <w:ind w:left="5040" w:hanging="360"/>
+      </w:pPr>
+      <w:rPr>
+        <w:rFonts w:ascii="Wingdings" w:hAnsi="Wingdings" w:hint="default"/>
+        <w:sz w:val="20"/>
+      </w:rPr>
+    </w:lvl>
+    <w:lvl w:ilvl="7" w:tentative="1">
+      <w:start w:val="1"/>
+      <w:numFmt w:val="bullet"/>
+      <w:lvlText w:val=""/>
+      <w:lvlJc w:val="left"/>
+      <w:pPr>
+        <w:tabs>
+          <w:tab w:val="num" w:pos="5760"/>
+        </w:tabs>
+        <w:ind w:left="5760" w:hanging="360"/>
+      </w:pPr>
+      <w:rPr>
+        <w:rFonts w:ascii="Wingdings" w:hAnsi="Wingdings" w:hint="default"/>
+        <w:sz w:val="20"/>
+      </w:rPr>
+    </w:lvl>
+    <w:lvl w:ilvl="8" w:tentative="1">
+      <w:start w:val="1"/>
+      <w:numFmt w:val="bullet"/>
+      <w:lvlText w:val=""/>
+      <w:lvlJc w:val="left"/>
+      <w:pPr>
+        <w:tabs>
+          <w:tab w:val="num" w:pos="6480"/>
+        </w:tabs>
+        <w:ind w:left="6480" w:hanging="360"/>
+      </w:pPr>
+      <w:rPr>
+        <w:rFonts w:ascii="Wingdings" w:hAnsi="Wingdings" w:hint="default"/>
+        <w:sz w:val="20"/>
       </w:rPr>
     </w:lvl>
   </w:abstractNum>
@@ -3635,6 +5329,15 @@
   </w:num>
   <w:num w:numId="9" w16cid:durableId="1956715202">
     <w:abstractNumId w:val="0"/>
+  </w:num>
+  <w:num w:numId="10" w16cid:durableId="1426801054">
+    <w:abstractNumId w:val="10"/>
+  </w:num>
+  <w:num w:numId="11" w16cid:durableId="1810710888">
+    <w:abstractNumId w:val="9"/>
+  </w:num>
+  <w:num w:numId="12" w16cid:durableId="1312439297">
+    <w:abstractNumId w:val="11"/>
   </w:num>
 </w:numbering>
 </file>

</xml_diff>